<commit_message>
Update Arquitectura y Diseño de sistemas Web y CS.docx
</commit_message>
<xml_diff>
--- a/Arquitectura y Diseño de sistemas Web y CS.docx
+++ b/Arquitectura y Diseño de sistemas Web y CS.docx
@@ -171,8 +171,17 @@
           <w:sz w:val="36"/>
           <w:szCs w:val="36"/>
         </w:rPr>
-        <w:t>Cristina Elena Dascalu</w:t>
-      </w:r>
+        <w:t xml:space="preserve">Cristina Elena </w:t>
+      </w:r>
+      <w:proofErr w:type="spellStart"/>
+      <w:r>
+        <w:rPr>
+          <w:sz w:val="36"/>
+          <w:szCs w:val="36"/>
+        </w:rPr>
+        <w:t>Dascalu</w:t>
+      </w:r>
+      <w:proofErr w:type="spellEnd"/>
     </w:p>
     <w:p>
       <w:pPr>
@@ -929,33 +938,33 @@
           <w:sz w:val="24"/>
           <w:szCs w:val="24"/>
         </w:rPr>
-        <w:t>, indican el numero de horas de la jornada que dedicaran a cada proyecto asignado, también solicitaran vacaciones, horas, días libres</w:t>
-      </w:r>
+        <w:t xml:space="preserve">, indican el </w:t>
+      </w:r>
+      <w:proofErr w:type="spellStart"/>
       <w:r>
         <w:rPr>
           <w:rFonts w:ascii="Arial" w:hAnsi="Arial" w:cs="Arial"/>
           <w:sz w:val="24"/>
           <w:szCs w:val="24"/>
         </w:rPr>
-        <w:t xml:space="preserve"> en el calendario. </w:t>
-      </w:r>
-    </w:p>
-    <w:p>
-      <w:pPr>
-        <w:spacing w:line="360" w:lineRule="auto"/>
+        <w:t>numero</w:t>
+      </w:r>
+      <w:proofErr w:type="spellEnd"/>
+      <w:r>
         <w:rPr>
           <w:rFonts w:ascii="Arial" w:hAnsi="Arial" w:cs="Arial"/>
           <w:sz w:val="24"/>
           <w:szCs w:val="24"/>
         </w:rPr>
-      </w:pPr>
+        <w:t xml:space="preserve"> de horas de la jornada que dedicaran a cada proyecto asignado, también solicitaran vacaciones, horas, días libres</w:t>
+      </w:r>
       <w:r>
         <w:rPr>
           <w:rFonts w:ascii="Arial" w:hAnsi="Arial" w:cs="Arial"/>
           <w:sz w:val="24"/>
           <w:szCs w:val="24"/>
         </w:rPr>
-        <w:t>Estos cambios lo tienen que aprobar el personal de recursos humanos, una vez conseguida esta aprobación el empleado recibirá un mensaje con la respuesta.</w:t>
+        <w:t xml:space="preserve"> en el calendario. </w:t>
       </w:r>
     </w:p>
     <w:p>
@@ -967,16 +976,14 @@
           <w:szCs w:val="24"/>
         </w:rPr>
       </w:pPr>
-    </w:p>
-    <w:p>
-      <w:pPr>
-        <w:spacing w:line="360" w:lineRule="auto"/>
+      <w:r>
         <w:rPr>
           <w:rFonts w:ascii="Arial" w:hAnsi="Arial" w:cs="Arial"/>
           <w:sz w:val="24"/>
           <w:szCs w:val="24"/>
         </w:rPr>
-      </w:pPr>
+        <w:t>Estos cambios lo tienen que aprobar el personal de recursos humanos, una vez conseguida esta aprobación el empleado recibirá un mensaje con la respuesta.</w:t>
+      </w:r>
     </w:p>
     <w:p>
       <w:pPr>
@@ -987,12 +994,32 @@
           <w:szCs w:val="24"/>
         </w:rPr>
       </w:pPr>
-      <w:r>
+    </w:p>
+    <w:p>
+      <w:pPr>
+        <w:spacing w:line="360" w:lineRule="auto"/>
         <w:rPr>
           <w:rFonts w:ascii="Arial" w:hAnsi="Arial" w:cs="Arial"/>
           <w:sz w:val="24"/>
           <w:szCs w:val="24"/>
         </w:rPr>
+      </w:pPr>
+    </w:p>
+    <w:p>
+      <w:pPr>
+        <w:spacing w:line="360" w:lineRule="auto"/>
+        <w:rPr>
+          <w:rFonts w:ascii="Arial" w:hAnsi="Arial" w:cs="Arial"/>
+          <w:sz w:val="24"/>
+          <w:szCs w:val="24"/>
+        </w:rPr>
+      </w:pPr>
+      <w:r>
+        <w:rPr>
+          <w:rFonts w:ascii="Arial" w:hAnsi="Arial" w:cs="Arial"/>
+          <w:sz w:val="24"/>
+          <w:szCs w:val="24"/>
+        </w:rPr>
         <w:t xml:space="preserve"> </w:t>
       </w:r>
     </w:p>
@@ -1027,7 +1054,15 @@
     </w:p>
     <w:p>
       <w:r>
-        <w:t xml:space="preserve">Para la elaboración de este software se ha utilizado el patrón Modelo-Vista-Controlador. En la clase Modelo hemos incluido las funcionalidades del sistema y clases con sus respectivos métodos para la conexión con la base de datos. La vista, por su parte, incluye las páginas HTML con sus formularios con los cuales el cliente puede interactuar. Por último, en el controlador hemos incluido Servlets para capturar las peticiones del cliente y comunicarlas al modelo para ofrecer las vistas adecuadas. </w:t>
+        <w:t xml:space="preserve">Para la elaboración de este software se ha utilizado el patrón Modelo-Vista-Controlador. En la clase Modelo hemos incluido las funcionalidades del sistema y clases con sus respectivos métodos para la conexión con la base de datos. La vista, por su parte, incluye las páginas HTML con sus formularios con los cuales el cliente puede interactuar. Por último, en el controlador hemos incluido </w:t>
+      </w:r>
+      <w:proofErr w:type="spellStart"/>
+      <w:r>
+        <w:t>Servlets</w:t>
+      </w:r>
+      <w:proofErr w:type="spellEnd"/>
+      <w:r>
+        <w:t xml:space="preserve"> para capturar las peticiones del cliente y comunicarlas al modelo para ofrecer las vistas adecuadas. </w:t>
       </w:r>
     </w:p>
     <w:p>
@@ -1360,12 +1395,31 @@
           <w:sz w:val="20"/>
           <w:szCs w:val="20"/>
         </w:rPr>
-        <w:t>Figura 4. mostrarEmpleados</w:t>
-      </w:r>
-    </w:p>
-    <w:p>
-      <w:r>
-        <w:t xml:space="preserve">Por otro lado, tenemos una vista con un botón Mostrar Empleados que incluye una referencia a otra vista mostrarEmpleados.jsp. </w:t>
+        <w:t xml:space="preserve">Figura 4. </w:t>
+      </w:r>
+      <w:proofErr w:type="spellStart"/>
+      <w:r>
+        <w:rPr>
+          <w:i/>
+          <w:iCs/>
+          <w:sz w:val="20"/>
+          <w:szCs w:val="20"/>
+        </w:rPr>
+        <w:t>mostrarEmpleados</w:t>
+      </w:r>
+      <w:proofErr w:type="spellEnd"/>
+    </w:p>
+    <w:p>
+      <w:r>
+        <w:t xml:space="preserve">Por otro lado, tenemos una vista con un botón Mostrar Empleados que incluye una referencia a otra vista </w:t>
+      </w:r>
+      <w:proofErr w:type="spellStart"/>
+      <w:r>
+        <w:t>mostrarEmpleados.jsp</w:t>
+      </w:r>
+      <w:proofErr w:type="spellEnd"/>
+      <w:r>
+        <w:t xml:space="preserve">. </w:t>
       </w:r>
     </w:p>
     <w:p>
@@ -1512,7 +1566,23 @@
     </w:p>
     <w:p>
       <w:r>
-        <w:t xml:space="preserve">Posteriormente, se abre una nueva vista con la lista de empleados. En esta vista representada mediante un jsp llamamos al método mostrarEmpleados. </w:t>
+        <w:t xml:space="preserve">Posteriormente, se abre una nueva vista con la lista de empleados. En esta vista representada mediante un </w:t>
+      </w:r>
+      <w:proofErr w:type="spellStart"/>
+      <w:r>
+        <w:t>jsp</w:t>
+      </w:r>
+      <w:proofErr w:type="spellEnd"/>
+      <w:r>
+        <w:t xml:space="preserve"> llamamos al método </w:t>
+      </w:r>
+      <w:proofErr w:type="spellStart"/>
+      <w:r>
+        <w:t>mostrarEmpleados</w:t>
+      </w:r>
+      <w:proofErr w:type="spellEnd"/>
+      <w:r>
+        <w:t xml:space="preserve">. </w:t>
       </w:r>
     </w:p>
     <w:p>
@@ -1605,7 +1675,28 @@
     </w:p>
     <w:p>
       <w:r>
-        <w:t>Para añadir empleados se ha implementado el método darAlta(Usuario). Este método se basa en hacer un insert en la base de datos de un objeto de tipo usuario con unos atributos definidos previamente.</w:t>
+        <w:t xml:space="preserve">Para añadir empleados se ha implementado el método </w:t>
+      </w:r>
+      <w:proofErr w:type="spellStart"/>
+      <w:proofErr w:type="gramStart"/>
+      <w:r>
+        <w:t>darAlta</w:t>
+      </w:r>
+      <w:proofErr w:type="spellEnd"/>
+      <w:r>
+        <w:t>(</w:t>
+      </w:r>
+      <w:proofErr w:type="gramEnd"/>
+      <w:r>
+        <w:t xml:space="preserve">Usuario). Este método se basa en hacer un </w:t>
+      </w:r>
+      <w:proofErr w:type="spellStart"/>
+      <w:r>
+        <w:t>insert</w:t>
+      </w:r>
+      <w:proofErr w:type="spellEnd"/>
+      <w:r>
+        <w:t xml:space="preserve"> en la base de datos de un objeto de tipo usuario con unos atributos definidos previamente.</w:t>
       </w:r>
     </w:p>
     <w:p>
@@ -1684,7 +1775,15 @@
     </w:p>
     <w:p>
       <w:r>
-        <w:t>Al presionar el botón añadir desde la vista anterior, el usuario obtiene un formulario donde ha de ingresar los datos del usuario que desea dar de alta. Al presionar el botón Enviar, el controlador recibe la acción y llama al método darAlta pasándole un objeto de tipo usuario con los atributos del formulario que nuestro usuario ha enviado.</w:t>
+        <w:t xml:space="preserve">Al presionar el botón añadir desde la vista anterior, el usuario obtiene un formulario donde ha de ingresar los datos del usuario que desea dar de alta. Al presionar el botón Enviar, el controlador recibe la acción y llama al método </w:t>
+      </w:r>
+      <w:proofErr w:type="spellStart"/>
+      <w:r>
+        <w:t>darAlta</w:t>
+      </w:r>
+      <w:proofErr w:type="spellEnd"/>
+      <w:r>
+        <w:t xml:space="preserve"> pasándole un objeto de tipo usuario con los atributos del formulario que nuestro usuario ha enviado.</w:t>
       </w:r>
     </w:p>
     <w:p>
@@ -1755,8 +1854,17 @@
           <w:i/>
           <w:iCs/>
         </w:rPr>
-        <w:t>Figura 9. Controlador captura la acción altaEmpleado</w:t>
-      </w:r>
+        <w:t xml:space="preserve">Figura 9. Controlador captura la acción </w:t>
+      </w:r>
+      <w:proofErr w:type="spellStart"/>
+      <w:r>
+        <w:rPr>
+          <w:i/>
+          <w:iCs/>
+        </w:rPr>
+        <w:t>altaEmpleado</w:t>
+      </w:r>
+      <w:proofErr w:type="spellEnd"/>
     </w:p>
     <w:p/>
     <w:p>
@@ -1764,15 +1872,20 @@
         <w:pStyle w:val="Ttulo4"/>
       </w:pPr>
       <w:r>
-        <w:t>E</w:t>
-      </w:r>
-      <w:r>
-        <w:t>liminar</w:t>
-      </w:r>
-    </w:p>
-    <w:p>
-      <w:r>
-        <w:t>Para eliminar un empleado tenemos el método darBaja(correo)</w:t>
+        <w:t>Eliminar</w:t>
+      </w:r>
+    </w:p>
+    <w:p>
+      <w:r>
+        <w:t xml:space="preserve">Para eliminar un empleado tenemos el método </w:t>
+      </w:r>
+      <w:proofErr w:type="spellStart"/>
+      <w:r>
+        <w:t>darBaja</w:t>
+      </w:r>
+      <w:proofErr w:type="spellEnd"/>
+      <w:r>
+        <w:t>(correo)</w:t>
       </w:r>
       <w:r>
         <w:t xml:space="preserve"> que realiza una consulta en la base de datos para buscar el usuario que tiene asignado dicho correo. Si lo encuentra, se realiza una consulta para eliminar el usuario de la base de datos. </w:t>
@@ -1845,12 +1958,37 @@
           <w:i/>
           <w:iCs/>
         </w:rPr>
-        <w:t>Figura 10. darBaja</w:t>
-      </w:r>
-    </w:p>
-    <w:p>
-      <w:r>
-        <w:t xml:space="preserve">El usuario selecciona un empleado a eliminar desde la vista y, esta acción, se pasa al controlador. El controlador obtiene de la vista el correo del empleado a eliminar y realiza una llamada al método darBaja pasándole como párametro el correo obtenido.  </w:t>
+        <w:t xml:space="preserve">Figura 10. </w:t>
+      </w:r>
+      <w:proofErr w:type="spellStart"/>
+      <w:r>
+        <w:rPr>
+          <w:i/>
+          <w:iCs/>
+        </w:rPr>
+        <w:t>darBaja</w:t>
+      </w:r>
+      <w:proofErr w:type="spellEnd"/>
+    </w:p>
+    <w:p>
+      <w:r>
+        <w:t xml:space="preserve">El usuario selecciona un empleado a eliminar desde la vista y, esta acción, se pasa al controlador. El controlador obtiene de la vista el correo del empleado a eliminar y realiza una llamada al método </w:t>
+      </w:r>
+      <w:proofErr w:type="spellStart"/>
+      <w:r>
+        <w:t>darBaja</w:t>
+      </w:r>
+      <w:proofErr w:type="spellEnd"/>
+      <w:r>
+        <w:t xml:space="preserve"> pasándole como </w:t>
+      </w:r>
+      <w:proofErr w:type="spellStart"/>
+      <w:r>
+        <w:t>párametro</w:t>
+      </w:r>
+      <w:proofErr w:type="spellEnd"/>
+      <w:r>
+        <w:t xml:space="preserve"> el correo obtenido.  </w:t>
       </w:r>
     </w:p>
     <w:p>
@@ -1921,8 +2059,17 @@
           <w:i/>
           <w:iCs/>
         </w:rPr>
-        <w:t>Figura 11. Controlador captura acción bajaEmpleado</w:t>
-      </w:r>
+        <w:t xml:space="preserve">Figura 11. Controlador captura acción </w:t>
+      </w:r>
+      <w:proofErr w:type="spellStart"/>
+      <w:r>
+        <w:rPr>
+          <w:i/>
+          <w:iCs/>
+        </w:rPr>
+        <w:t>bajaEmpleado</w:t>
+      </w:r>
+      <w:proofErr w:type="spellEnd"/>
     </w:p>
     <w:p>
       <w:pPr>
@@ -1934,7 +2081,15 @@
     </w:p>
     <w:p>
       <w:r>
-        <w:t xml:space="preserve">Para editar un empleado se ha utilizado el método modificarUsuario que recibe como parámetros los nuevos valores del usuario a modificar. Se realiza un UPDATE en la base de datos de los valores que se desean modificar del usuario identificado por su correo. </w:t>
+        <w:t xml:space="preserve">Para editar un empleado se ha utilizado el método </w:t>
+      </w:r>
+      <w:proofErr w:type="spellStart"/>
+      <w:r>
+        <w:t>modificarUsuario</w:t>
+      </w:r>
+      <w:proofErr w:type="spellEnd"/>
+      <w:r>
+        <w:t xml:space="preserve"> que recibe como parámetros los nuevos valores del usuario a modificar. Se realiza un UPDATE en la base de datos de los valores que se desean modificar del usuario identificado por su correo. </w:t>
       </w:r>
     </w:p>
     <w:p>
@@ -2004,12 +2159,37 @@
           <w:i/>
           <w:iCs/>
         </w:rPr>
-        <w:t>Figura 12. modificarUsuario</w:t>
-      </w:r>
-    </w:p>
-    <w:p>
-      <w:r>
-        <w:t>El usuario selecciona un empleado desde la vista mostrarEmpleados y pulsa el botón Editar. Este botón genera una nueva vista con un formulario para introducir los nuevos datos del usuario. El controlador captura la acción junto con los nuevos valores introducidos en el formulario y llama al método modificarUsuario pasándole dichos valores.</w:t>
+        <w:t xml:space="preserve">Figura 12. </w:t>
+      </w:r>
+      <w:proofErr w:type="spellStart"/>
+      <w:r>
+        <w:rPr>
+          <w:i/>
+          <w:iCs/>
+        </w:rPr>
+        <w:t>modificarUsuario</w:t>
+      </w:r>
+      <w:proofErr w:type="spellEnd"/>
+    </w:p>
+    <w:p>
+      <w:r>
+        <w:t xml:space="preserve">El usuario selecciona un empleado desde la vista </w:t>
+      </w:r>
+      <w:proofErr w:type="spellStart"/>
+      <w:r>
+        <w:t>mostrarEmpleados</w:t>
+      </w:r>
+      <w:proofErr w:type="spellEnd"/>
+      <w:r>
+        <w:t xml:space="preserve"> y pulsa el botón Editar. Este botón genera una nueva vista con un formulario para introducir los nuevos datos del usuario. El controlador captura la acción junto con los nuevos valores introducidos en el formulario y llama al método </w:t>
+      </w:r>
+      <w:proofErr w:type="spellStart"/>
+      <w:r>
+        <w:t>modificarUsuario</w:t>
+      </w:r>
+      <w:proofErr w:type="spellEnd"/>
+      <w:r>
+        <w:t xml:space="preserve"> pasándole dichos valores.</w:t>
       </w:r>
     </w:p>
     <w:p>
@@ -2018,9 +2198,9 @@
           <w:noProof/>
         </w:rPr>
         <w:drawing>
-          <wp:inline distT="0" distB="0" distL="0" distR="0" wp14:anchorId="601E06A6" wp14:editId="5B0603E0">
-            <wp:extent cx="5398135" cy="1983105"/>
-            <wp:effectExtent l="0" t="0" r="0" b="0"/>
+          <wp:inline distT="0" distB="0" distL="0" distR="0" wp14:anchorId="601E06A6" wp14:editId="10FA6146">
+            <wp:extent cx="4697095" cy="1725565"/>
+            <wp:effectExtent l="0" t="0" r="8255" b="8255"/>
             <wp:docPr id="14" name="Imagen 14"/>
             <wp:cNvGraphicFramePr>
               <a:graphicFrameLocks xmlns:a="http://schemas.openxmlformats.org/drawingml/2006/main" noChangeAspect="1"/>
@@ -2050,7 +2230,7 @@
                   <pic:spPr bwMode="auto">
                     <a:xfrm>
                       <a:off x="0" y="0"/>
-                      <a:ext cx="5398135" cy="1983105"/>
+                      <a:ext cx="4726577" cy="1736396"/>
                     </a:xfrm>
                     <a:prstGeom prst="rect">
                       <a:avLst/>
@@ -2069,6 +2249,52 @@
     </w:p>
     <w:p>
       <w:pPr>
+        <w:rPr>
+          <w:i/>
+          <w:iCs/>
+        </w:rPr>
+      </w:pPr>
+      <w:r>
+        <w:rPr>
+          <w:i/>
+          <w:iCs/>
+        </w:rPr>
+        <w:t>Figura 1</w:t>
+      </w:r>
+      <w:r>
+        <w:rPr>
+          <w:i/>
+          <w:iCs/>
+        </w:rPr>
+        <w:t>3</w:t>
+      </w:r>
+      <w:r>
+        <w:rPr>
+          <w:i/>
+          <w:iCs/>
+        </w:rPr>
+        <w:t xml:space="preserve">. Controlador captura </w:t>
+      </w:r>
+      <w:proofErr w:type="spellStart"/>
+      <w:r>
+        <w:rPr>
+          <w:i/>
+          <w:iCs/>
+        </w:rPr>
+        <w:t>acción</w:t>
+      </w:r>
+      <w:r>
+        <w:rPr>
+          <w:i/>
+          <w:iCs/>
+        </w:rPr>
+        <w:t>ModificarUsuario</w:t>
+      </w:r>
+      <w:proofErr w:type="spellEnd"/>
+    </w:p>
+    <w:p/>
+    <w:p>
+      <w:pPr>
         <w:pStyle w:val="Ttulo3"/>
       </w:pPr>
       <w:r>
@@ -2078,13 +2304,7 @@
     </w:p>
     <w:p>
       <w:r>
-        <w:t xml:space="preserve">Se ha implementado un método para mostrar todos los </w:t>
-      </w:r>
-      <w:r>
-        <w:t>proyectos</w:t>
-      </w:r>
-      <w:r>
-        <w:t xml:space="preserve"> dados de alta en la base de datos.</w:t>
+        <w:t>Se ha implementado un método para mostrar todos los proyectos dados de alta en la base de datos.</w:t>
       </w:r>
     </w:p>
     <w:p>
@@ -2142,22 +2362,64 @@
         </w:drawing>
       </w:r>
     </w:p>
+    <w:p>
+      <w:pPr>
+        <w:rPr>
+          <w:i/>
+          <w:iCs/>
+        </w:rPr>
+      </w:pPr>
+      <w:r>
+        <w:rPr>
+          <w:i/>
+          <w:iCs/>
+        </w:rPr>
+        <w:t>Figura 1</w:t>
+      </w:r>
+      <w:r>
+        <w:rPr>
+          <w:i/>
+          <w:iCs/>
+        </w:rPr>
+        <w:t>4</w:t>
+      </w:r>
+      <w:r>
+        <w:rPr>
+          <w:i/>
+          <w:iCs/>
+        </w:rPr>
+        <w:t xml:space="preserve">. </w:t>
+      </w:r>
+      <w:proofErr w:type="spellStart"/>
+      <w:r>
+        <w:rPr>
+          <w:i/>
+          <w:iCs/>
+        </w:rPr>
+        <w:t>MostrarProyecto</w:t>
+      </w:r>
+      <w:proofErr w:type="spellEnd"/>
+    </w:p>
     <w:p/>
     <w:p>
       <w:r>
         <w:t xml:space="preserve">Por otro lado, tenemos una vista con un botón Mostrar </w:t>
       </w:r>
+      <w:proofErr w:type="spellStart"/>
       <w:r>
         <w:t>Proyetos</w:t>
       </w:r>
-      <w:r>
-        <w:t xml:space="preserve"> que incluye una referencia a otra vista mostrar</w:t>
-      </w:r>
-      <w:r>
-        <w:t>Proyectos</w:t>
-      </w:r>
-      <w:r>
-        <w:t xml:space="preserve">.jsp. </w:t>
+      <w:proofErr w:type="spellEnd"/>
+      <w:r>
+        <w:t xml:space="preserve"> que incluye una referencia a otra vista </w:t>
+      </w:r>
+      <w:proofErr w:type="spellStart"/>
+      <w:r>
+        <w:t>mostrarProyectos.jsp</w:t>
+      </w:r>
+      <w:proofErr w:type="spellEnd"/>
+      <w:r>
+        <w:t xml:space="preserve">. </w:t>
       </w:r>
     </w:p>
     <w:p>
@@ -2217,16 +2479,23 @@
     </w:p>
     <w:p>
       <w:r>
-        <w:t xml:space="preserve">Posteriormente, se abre una nueva vista con la lista de </w:t>
-      </w:r>
-      <w:r>
-        <w:t>proyecto</w:t>
-      </w:r>
-      <w:r>
-        <w:t>s. En esta vista representada mediante un jsp llamamos al método mostrar</w:t>
-      </w:r>
-      <w:r>
-        <w:t>Proyectos.</w:t>
+        <w:t xml:space="preserve">Posteriormente, se abre una nueva vista con la lista de proyectos. En esta vista representada mediante un </w:t>
+      </w:r>
+      <w:proofErr w:type="spellStart"/>
+      <w:r>
+        <w:t>jsp</w:t>
+      </w:r>
+      <w:proofErr w:type="spellEnd"/>
+      <w:r>
+        <w:t xml:space="preserve"> llamamos al método </w:t>
+      </w:r>
+      <w:proofErr w:type="spellStart"/>
+      <w:r>
+        <w:t>mostrarProyectos</w:t>
+      </w:r>
+      <w:proofErr w:type="spellEnd"/>
+      <w:r>
+        <w:t>.</w:t>
       </w:r>
     </w:p>
     <w:p>
@@ -2234,6 +2503,7 @@
         <w:rPr>
           <w:noProof/>
         </w:rPr>
+        <w:lastRenderedPageBreak/>
         <w:drawing>
           <wp:inline distT="0" distB="0" distL="0" distR="0" wp14:anchorId="3B64642B" wp14:editId="63373804">
             <wp:extent cx="5398135" cy="3140075"/>
@@ -2286,14 +2556,7 @@
     </w:p>
     <w:p>
       <w:r>
-        <w:lastRenderedPageBreak/>
-        <w:t xml:space="preserve">En esta misma vista, el usuario tiene opciones de añadir un nuevo </w:t>
-      </w:r>
-      <w:r>
-        <w:t>proyecto</w:t>
-      </w:r>
-      <w:r>
-        <w:t xml:space="preserve">, eliminarlo o editarlo. </w:t>
+        <w:t xml:space="preserve">En esta misma vista, el usuario tiene opciones de añadir un nuevo proyecto, eliminarlo o editarlo. </w:t>
       </w:r>
     </w:p>
     <w:p>
@@ -2314,11 +2577,24 @@
       <w:r>
         <w:t xml:space="preserve"> se ha implementado el método </w:t>
       </w:r>
-      <w:r>
-        <w:t xml:space="preserve">anadirProyecto. </w:t>
-      </w:r>
-      <w:r>
-        <w:t xml:space="preserve">Este método se basa en hacer un insert en la base de datos de un </w:t>
+      <w:proofErr w:type="spellStart"/>
+      <w:r>
+        <w:t>anadirProyecto</w:t>
+      </w:r>
+      <w:proofErr w:type="spellEnd"/>
+      <w:r>
+        <w:t xml:space="preserve">. </w:t>
+      </w:r>
+      <w:r>
+        <w:t xml:space="preserve">Este método se basa en hacer un </w:t>
+      </w:r>
+      <w:proofErr w:type="spellStart"/>
+      <w:r>
+        <w:t>insert</w:t>
+      </w:r>
+      <w:proofErr w:type="spellEnd"/>
+      <w:r>
+        <w:t xml:space="preserve"> en la base de datos de un </w:t>
       </w:r>
       <w:r>
         <w:t>nuevo proyecto.</w:t>
@@ -2380,6 +2656,59 @@
       </w:r>
     </w:p>
     <w:p>
+      <w:pPr>
+        <w:rPr>
+          <w:i/>
+          <w:iCs/>
+        </w:rPr>
+      </w:pPr>
+      <w:r>
+        <w:rPr>
+          <w:i/>
+          <w:iCs/>
+        </w:rPr>
+        <w:t>Figura 1</w:t>
+      </w:r>
+      <w:r>
+        <w:rPr>
+          <w:i/>
+          <w:iCs/>
+        </w:rPr>
+        <w:t>5</w:t>
+      </w:r>
+      <w:r>
+        <w:rPr>
+          <w:i/>
+          <w:iCs/>
+        </w:rPr>
+        <w:t xml:space="preserve">. </w:t>
+      </w:r>
+      <w:proofErr w:type="spellStart"/>
+      <w:r>
+        <w:rPr>
+          <w:i/>
+          <w:iCs/>
+        </w:rPr>
+        <w:t>A</w:t>
+      </w:r>
+      <w:r>
+        <w:rPr>
+          <w:i/>
+          <w:iCs/>
+        </w:rPr>
+        <w:t>n</w:t>
+      </w:r>
+      <w:r>
+        <w:rPr>
+          <w:i/>
+          <w:iCs/>
+        </w:rPr>
+        <w:t>adirProyecto</w:t>
+      </w:r>
+      <w:proofErr w:type="spellEnd"/>
+    </w:p>
+    <w:p/>
+    <w:p>
       <w:r>
         <w:t xml:space="preserve">Al presionar el botón añadir desde la vista anterior, el usuario obtiene un formulario donde ha de ingresar los datos del </w:t>
       </w:r>
@@ -2395,18 +2724,22 @@
       <w:r>
         <w:t xml:space="preserve">. Al presionar el botón Enviar, el controlador recibe la acción y llama al método </w:t>
       </w:r>
+      <w:proofErr w:type="spellStart"/>
       <w:r>
         <w:t>anadirProyecto</w:t>
       </w:r>
+      <w:proofErr w:type="spellEnd"/>
       <w:r>
         <w:t xml:space="preserve"> pasándole los atributos del formulario que nuestro usuario ha enviado.</w:t>
       </w:r>
     </w:p>
+    <w:p/>
     <w:p>
       <w:r>
         <w:rPr>
           <w:noProof/>
         </w:rPr>
+        <w:lastRenderedPageBreak/>
         <w:drawing>
           <wp:inline distT="0" distB="0" distL="0" distR="0" wp14:anchorId="346F155D" wp14:editId="174330D4">
             <wp:extent cx="5398135" cy="1641475"/>
@@ -2459,8 +2792,58 @@
     </w:p>
     <w:p>
       <w:pPr>
+        <w:rPr>
+          <w:i/>
+          <w:iCs/>
+        </w:rPr>
+      </w:pPr>
+      <w:r>
+        <w:rPr>
+          <w:i/>
+          <w:iCs/>
+        </w:rPr>
+        <w:t>Figura 1</w:t>
+      </w:r>
+      <w:r>
+        <w:rPr>
+          <w:i/>
+          <w:iCs/>
+        </w:rPr>
+        <w:t>6</w:t>
+      </w:r>
+      <w:r>
+        <w:rPr>
+          <w:i/>
+          <w:iCs/>
+        </w:rPr>
+        <w:t xml:space="preserve">. Controlador captura </w:t>
+      </w:r>
+      <w:proofErr w:type="spellStart"/>
+      <w:r>
+        <w:rPr>
+          <w:i/>
+          <w:iCs/>
+        </w:rPr>
+        <w:t>acción</w:t>
+      </w:r>
+      <w:r>
+        <w:rPr>
+          <w:i/>
+          <w:iCs/>
+        </w:rPr>
+        <w:t>AnadirProyecto</w:t>
+      </w:r>
+      <w:proofErr w:type="spellEnd"/>
+    </w:p>
+    <w:p>
+      <w:pPr>
         <w:pStyle w:val="Ttulo4"/>
       </w:pPr>
+    </w:p>
+    <w:p>
+      <w:pPr>
+        <w:pStyle w:val="Ttulo4"/>
+      </w:pPr>
       <w:r>
         <w:t>Eliminar</w:t>
       </w:r>
@@ -2475,8 +2858,13 @@
       <w:r>
         <w:t xml:space="preserve"> tenemos el método </w:t>
       </w:r>
-      <w:r>
-        <w:t>borrarProyecto(id</w:t>
+      <w:proofErr w:type="spellStart"/>
+      <w:r>
+        <w:t>borrarProyecto</w:t>
+      </w:r>
+      <w:proofErr w:type="spellEnd"/>
+      <w:r>
+        <w:t>(id</w:t>
       </w:r>
       <w:r>
         <w:t xml:space="preserve">) que realiza una consulta en la base de datos para </w:t>
@@ -2490,7 +2878,6 @@
         <w:rPr>
           <w:noProof/>
         </w:rPr>
-        <w:lastRenderedPageBreak/>
         <w:drawing>
           <wp:inline distT="0" distB="0" distL="0" distR="0" wp14:anchorId="53D7934D" wp14:editId="6B23A837">
             <wp:extent cx="5398135" cy="2588895"/>
@@ -2542,6 +2929,44 @@
       </w:r>
     </w:p>
     <w:p>
+      <w:pPr>
+        <w:rPr>
+          <w:i/>
+          <w:iCs/>
+        </w:rPr>
+      </w:pPr>
+      <w:r>
+        <w:rPr>
+          <w:i/>
+          <w:iCs/>
+        </w:rPr>
+        <w:t>Figura 1</w:t>
+      </w:r>
+      <w:r>
+        <w:rPr>
+          <w:i/>
+          <w:iCs/>
+        </w:rPr>
+        <w:t>7</w:t>
+      </w:r>
+      <w:r>
+        <w:rPr>
+          <w:i/>
+          <w:iCs/>
+        </w:rPr>
+        <w:t xml:space="preserve">. </w:t>
+      </w:r>
+      <w:proofErr w:type="spellStart"/>
+      <w:r>
+        <w:rPr>
+          <w:i/>
+          <w:iCs/>
+        </w:rPr>
+        <w:t>BorrarProyecto</w:t>
+      </w:r>
+      <w:proofErr w:type="spellEnd"/>
+    </w:p>
+    <w:p>
       <w:r>
         <w:t xml:space="preserve">El usuario selecciona un </w:t>
       </w:r>
@@ -2564,8 +2989,13 @@
         <w:t>y realiza una llamada al método</w:t>
       </w:r>
       <w:r>
-        <w:t xml:space="preserve"> borrarProyecto</w:t>
-      </w:r>
+        <w:t xml:space="preserve"> </w:t>
+      </w:r>
+      <w:proofErr w:type="spellStart"/>
+      <w:r>
+        <w:t>borrarProyecto</w:t>
+      </w:r>
+      <w:proofErr w:type="spellEnd"/>
       <w:r>
         <w:t xml:space="preserve"> pasándole como </w:t>
       </w:r>
@@ -2577,6 +3007,11 @@
       </w:r>
     </w:p>
     <w:p>
+      <w:pPr>
+        <w:rPr>
+          <w:noProof/>
+        </w:rPr>
+      </w:pPr>
       <w:r>
         <w:rPr>
           <w:noProof/>
@@ -2633,6 +3068,58 @@
     </w:p>
     <w:p>
       <w:pPr>
+        <w:rPr>
+          <w:i/>
+          <w:iCs/>
+        </w:rPr>
+      </w:pPr>
+      <w:r>
+        <w:rPr>
+          <w:i/>
+          <w:iCs/>
+        </w:rPr>
+        <w:t>Figura 1</w:t>
+      </w:r>
+      <w:r>
+        <w:rPr>
+          <w:i/>
+          <w:iCs/>
+        </w:rPr>
+        <w:t>8</w:t>
+      </w:r>
+      <w:r>
+        <w:rPr>
+          <w:i/>
+          <w:iCs/>
+        </w:rPr>
+        <w:t xml:space="preserve">. Controlador captura </w:t>
+      </w:r>
+      <w:proofErr w:type="spellStart"/>
+      <w:r>
+        <w:rPr>
+          <w:i/>
+          <w:iCs/>
+        </w:rPr>
+        <w:t>acción</w:t>
+      </w:r>
+      <w:r>
+        <w:rPr>
+          <w:i/>
+          <w:iCs/>
+        </w:rPr>
+        <w:t>EliminarProyecto</w:t>
+      </w:r>
+      <w:proofErr w:type="spellEnd"/>
+    </w:p>
+    <w:p>
+      <w:pPr>
+        <w:tabs>
+          <w:tab w:val="left" w:pos="936"/>
+        </w:tabs>
+      </w:pPr>
+    </w:p>
+    <w:p>
+      <w:pPr>
         <w:pStyle w:val="Ttulo4"/>
       </w:pPr>
       <w:r>
@@ -2647,11 +3134,16 @@
         <w:t>proyecto</w:t>
       </w:r>
       <w:r>
-        <w:t xml:space="preserve"> se ha utilizado el método modificar</w:t>
+        <w:t xml:space="preserve"> se ha utilizado el método </w:t>
+      </w:r>
+      <w:proofErr w:type="spellStart"/>
+      <w:r>
+        <w:t>modificar</w:t>
       </w:r>
       <w:r>
         <w:t>Proyecto</w:t>
       </w:r>
+      <w:proofErr w:type="spellEnd"/>
       <w:r>
         <w:t xml:space="preserve"> que recibe como parámetros los nuevos valores del </w:t>
       </w:r>
@@ -2730,19 +3222,62 @@
       </w:r>
     </w:p>
     <w:p>
-      <w:r>
-        <w:lastRenderedPageBreak/>
+      <w:pPr>
+        <w:rPr>
+          <w:i/>
+          <w:iCs/>
+        </w:rPr>
+      </w:pPr>
+      <w:r>
+        <w:rPr>
+          <w:i/>
+          <w:iCs/>
+        </w:rPr>
+        <w:t>Figura 1</w:t>
+      </w:r>
+      <w:r>
+        <w:rPr>
+          <w:i/>
+          <w:iCs/>
+        </w:rPr>
+        <w:t>9</w:t>
+      </w:r>
+      <w:r>
+        <w:rPr>
+          <w:i/>
+          <w:iCs/>
+        </w:rPr>
+        <w:t xml:space="preserve">. </w:t>
+      </w:r>
+      <w:proofErr w:type="spellStart"/>
+      <w:r>
+        <w:rPr>
+          <w:i/>
+          <w:iCs/>
+        </w:rPr>
+        <w:t>ModificarProyecto</w:t>
+      </w:r>
+      <w:proofErr w:type="spellEnd"/>
+    </w:p>
+    <w:p/>
+    <w:p>
+      <w:r>
         <w:t xml:space="preserve">El usuario selecciona un </w:t>
       </w:r>
       <w:r>
         <w:t xml:space="preserve">proyecto </w:t>
       </w:r>
       <w:r>
-        <w:t>desde la vista mostrar</w:t>
+        <w:t xml:space="preserve">desde la vista </w:t>
+      </w:r>
+      <w:proofErr w:type="spellStart"/>
+      <w:r>
+        <w:t>mostrar</w:t>
       </w:r>
       <w:r>
         <w:t>Proyectos</w:t>
       </w:r>
+      <w:proofErr w:type="spellEnd"/>
       <w:r>
         <w:t xml:space="preserve"> y pulsa el botón Editar. Este botón genera una nueva vista con un formulario para introducir los nuevos datos </w:t>
       </w:r>
@@ -2750,10 +3285,18 @@
         <w:t>del proyecto</w:t>
       </w:r>
       <w:r>
-        <w:t>. El controlador captura la acción junto con los nuevos valores introducidos en el formulario y llama al método modificar</w:t>
-      </w:r>
-      <w:r>
-        <w:t xml:space="preserve">Proyecto </w:t>
+        <w:t xml:space="preserve">. El controlador captura la acción junto con los nuevos valores introducidos en el formulario y llama al método </w:t>
+      </w:r>
+      <w:proofErr w:type="spellStart"/>
+      <w:r>
+        <w:t>modificar</w:t>
+      </w:r>
+      <w:r>
+        <w:t>Proyecto</w:t>
+      </w:r>
+      <w:proofErr w:type="spellEnd"/>
+      <w:r>
+        <w:t xml:space="preserve"> </w:t>
       </w:r>
       <w:r>
         <w:t>pasándole dichos valores.</w:t>
@@ -2816,9 +3359,59 @@
     </w:p>
     <w:p>
       <w:pPr>
+        <w:rPr>
+          <w:i/>
+          <w:iCs/>
+        </w:rPr>
+      </w:pPr>
+      <w:r>
+        <w:rPr>
+          <w:i/>
+          <w:iCs/>
+        </w:rPr>
+        <w:t xml:space="preserve">Figura </w:t>
+      </w:r>
+      <w:r>
+        <w:rPr>
+          <w:i/>
+          <w:iCs/>
+        </w:rPr>
+        <w:t>20</w:t>
+      </w:r>
+      <w:r>
+        <w:rPr>
+          <w:i/>
+          <w:iCs/>
+        </w:rPr>
+        <w:t xml:space="preserve">. Controlador captura </w:t>
+      </w:r>
+      <w:proofErr w:type="spellStart"/>
+      <w:r>
+        <w:rPr>
+          <w:i/>
+          <w:iCs/>
+        </w:rPr>
+        <w:t>acció</w:t>
+      </w:r>
+      <w:r>
+        <w:rPr>
+          <w:i/>
+          <w:iCs/>
+        </w:rPr>
+        <w:t>nEditarProyecto</w:t>
+      </w:r>
+      <w:proofErr w:type="spellEnd"/>
+    </w:p>
+    <w:p/>
+    <w:p/>
+    <w:p/>
+    <w:p/>
+    <w:p>
+      <w:pPr>
         <w:pStyle w:val="Ttulo3"/>
       </w:pPr>
       <w:r>
+        <w:lastRenderedPageBreak/>
         <w:t xml:space="preserve">Mostrar </w:t>
       </w:r>
       <w:r>
@@ -2892,6 +3485,45 @@
       </w:r>
     </w:p>
     <w:p>
+      <w:pPr>
+        <w:rPr>
+          <w:i/>
+          <w:iCs/>
+        </w:rPr>
+      </w:pPr>
+      <w:r>
+        <w:rPr>
+          <w:i/>
+          <w:iCs/>
+        </w:rPr>
+        <w:t xml:space="preserve">Figura </w:t>
+      </w:r>
+      <w:r>
+        <w:rPr>
+          <w:i/>
+          <w:iCs/>
+        </w:rPr>
+        <w:t>21</w:t>
+      </w:r>
+      <w:r>
+        <w:rPr>
+          <w:i/>
+          <w:iCs/>
+        </w:rPr>
+        <w:t xml:space="preserve">. </w:t>
+      </w:r>
+      <w:proofErr w:type="spellStart"/>
+      <w:r>
+        <w:rPr>
+          <w:i/>
+          <w:iCs/>
+        </w:rPr>
+        <w:t>mostrarEmpresa</w:t>
+      </w:r>
+      <w:proofErr w:type="spellEnd"/>
+    </w:p>
+    <w:p/>
+    <w:p>
       <w:r>
         <w:t xml:space="preserve">Por otro lado, tenemos una vista con un botón Mostrar </w:t>
       </w:r>
@@ -2899,13 +3531,21 @@
         <w:t>Empresas</w:t>
       </w:r>
       <w:r>
-        <w:t xml:space="preserve"> que incluye una referencia a otra vista mostrarE</w:t>
+        <w:t xml:space="preserve"> que incluye una referencia a otra vista </w:t>
+      </w:r>
+      <w:proofErr w:type="spellStart"/>
+      <w:r>
+        <w:t>mostrarE</w:t>
       </w:r>
       <w:r>
         <w:t>mpresa</w:t>
       </w:r>
       <w:r>
-        <w:t xml:space="preserve">s.jsp. </w:t>
+        <w:t>s.jsp</w:t>
+      </w:r>
+      <w:proofErr w:type="spellEnd"/>
+      <w:r>
+        <w:t xml:space="preserve">. </w:t>
       </w:r>
     </w:p>
     <w:p>
@@ -2971,10 +3611,26 @@
         <w:t>empresa</w:t>
       </w:r>
       <w:r>
-        <w:t>s. En esta vista representada mediante un jsp llamamos al método mostrar</w:t>
-      </w:r>
-      <w:r>
-        <w:t>Empresas.</w:t>
+        <w:t xml:space="preserve">s. En esta vista representada mediante un </w:t>
+      </w:r>
+      <w:proofErr w:type="spellStart"/>
+      <w:r>
+        <w:t>jsp</w:t>
+      </w:r>
+      <w:proofErr w:type="spellEnd"/>
+      <w:r>
+        <w:t xml:space="preserve"> llamamos al método </w:t>
+      </w:r>
+      <w:proofErr w:type="spellStart"/>
+      <w:r>
+        <w:t>mostrar</w:t>
+      </w:r>
+      <w:r>
+        <w:t>Empresas</w:t>
+      </w:r>
+      <w:proofErr w:type="spellEnd"/>
+      <w:r>
+        <w:t>.</w:t>
       </w:r>
     </w:p>
     <w:p>
@@ -3075,11 +3731,21 @@
       <w:r>
         <w:t xml:space="preserve">s se ha implementado el método </w:t>
       </w:r>
+      <w:proofErr w:type="spellStart"/>
       <w:r>
         <w:t>anadirEmpresa</w:t>
       </w:r>
-      <w:r>
-        <w:t xml:space="preserve">. Este método se basa en hacer un insert en la base de datos de un objeto de tipo </w:t>
+      <w:proofErr w:type="spellEnd"/>
+      <w:r>
+        <w:t xml:space="preserve">. Este método se basa en hacer un </w:t>
+      </w:r>
+      <w:proofErr w:type="spellStart"/>
+      <w:r>
+        <w:t>insert</w:t>
+      </w:r>
+      <w:proofErr w:type="spellEnd"/>
+      <w:r>
+        <w:t xml:space="preserve"> en la base de datos de un objeto de tipo </w:t>
       </w:r>
       <w:r>
         <w:t>empresa</w:t>
@@ -3153,9 +3819,11 @@
       <w:r>
         <w:t xml:space="preserve"> que desea dar de alta. Al presionar el botón Enviar, el controlador recibe la acción y llama al método </w:t>
       </w:r>
+      <w:proofErr w:type="spellStart"/>
       <w:r>
         <w:t>anadirEmpresa</w:t>
       </w:r>
+      <w:proofErr w:type="spellEnd"/>
       <w:r>
         <w:t xml:space="preserve"> pasándole un objeto de tipo </w:t>
       </w:r>
@@ -3246,9 +3914,11 @@
       <w:r>
         <w:t xml:space="preserve"> tenemos el método </w:t>
       </w:r>
+      <w:proofErr w:type="spellStart"/>
       <w:r>
         <w:t>borrarEmpresa</w:t>
       </w:r>
+      <w:proofErr w:type="spellEnd"/>
       <w:r>
         <w:t>(</w:t>
       </w:r>
@@ -3352,11 +4022,21 @@
       <w:r>
         <w:t xml:space="preserve"> a eliminar y realiza una llamada al método </w:t>
       </w:r>
+      <w:proofErr w:type="spellStart"/>
       <w:r>
         <w:t>borrarEmpresa</w:t>
       </w:r>
-      <w:r>
-        <w:t xml:space="preserve"> pasándole como párametro el </w:t>
+      <w:proofErr w:type="spellEnd"/>
+      <w:r>
+        <w:t xml:space="preserve"> pasándole como </w:t>
+      </w:r>
+      <w:proofErr w:type="spellStart"/>
+      <w:r>
+        <w:t>párametro</w:t>
+      </w:r>
+      <w:proofErr w:type="spellEnd"/>
+      <w:r>
+        <w:t xml:space="preserve"> el </w:t>
       </w:r>
       <w:r>
         <w:t>id</w:t>
@@ -3443,11 +4123,16 @@
         <w:t>presa</w:t>
       </w:r>
       <w:r>
-        <w:t xml:space="preserve"> se ha utilizado el método modificar</w:t>
+        <w:t xml:space="preserve"> se ha utilizado el método </w:t>
+      </w:r>
+      <w:proofErr w:type="spellStart"/>
+      <w:r>
+        <w:t>modificar</w:t>
       </w:r>
       <w:r>
         <w:t>Empresa</w:t>
       </w:r>
+      <w:proofErr w:type="spellEnd"/>
       <w:r>
         <w:t xml:space="preserve"> que recibe como parámetros los nuevos valores de</w:t>
       </w:r>
@@ -3557,10 +4242,18 @@
         <w:t>presa</w:t>
       </w:r>
       <w:r>
-        <w:t xml:space="preserve"> desde la vista mostrar</w:t>
-      </w:r>
-      <w:r>
-        <w:t xml:space="preserve">Empresas </w:t>
+        <w:t xml:space="preserve"> desde la vista </w:t>
+      </w:r>
+      <w:proofErr w:type="spellStart"/>
+      <w:r>
+        <w:t>mostrar</w:t>
+      </w:r>
+      <w:r>
+        <w:t>Empresas</w:t>
+      </w:r>
+      <w:proofErr w:type="spellEnd"/>
+      <w:r>
+        <w:t xml:space="preserve"> </w:t>
       </w:r>
       <w:r>
         <w:t>y pulsa el botón Editar. Este botón genera una nueva vista con un formulario para introducir los nuevos datos de</w:t>
@@ -3575,11 +4268,16 @@
         <w:t>a empresa</w:t>
       </w:r>
       <w:r>
-        <w:t>. El controlador captura la acción junto con los nuevos valores introducidos en el formulario y llama al método modificar</w:t>
+        <w:t xml:space="preserve">. El controlador captura la acción junto con los nuevos valores introducidos en el formulario y llama al método </w:t>
+      </w:r>
+      <w:proofErr w:type="spellStart"/>
+      <w:r>
+        <w:t>modificar</w:t>
       </w:r>
       <w:r>
         <w:t>Empresa</w:t>
       </w:r>
+      <w:proofErr w:type="spellEnd"/>
       <w:r>
         <w:t xml:space="preserve"> pasándole dichos valores.</w:t>
       </w:r>
@@ -3644,10 +4342,7 @@
         <w:pStyle w:val="Ttulo3"/>
       </w:pPr>
       <w:r>
-        <w:t xml:space="preserve">Mostrar </w:t>
-      </w:r>
-      <w:r>
-        <w:t>Peticiones</w:t>
+        <w:t>Mostrar Peticiones</w:t>
       </w:r>
     </w:p>
     <w:p>
@@ -3724,11 +4419,16 @@
       <w:r>
         <w:t xml:space="preserve"> que incluye una referencia a otra vista </w:t>
       </w:r>
+      <w:proofErr w:type="spellStart"/>
       <w:r>
         <w:t>solicitudesPendiente</w:t>
       </w:r>
       <w:r>
-        <w:t xml:space="preserve">s.jsp. </w:t>
+        <w:t>s.jsp</w:t>
+      </w:r>
+      <w:proofErr w:type="spellEnd"/>
+      <w:r>
+        <w:t xml:space="preserve">. </w:t>
       </w:r>
     </w:p>
     <w:p>
@@ -3794,11 +4494,24 @@
         <w:t>de solicitudes</w:t>
       </w:r>
       <w:r>
-        <w:t>. En esta vista representada mediante un jsp llamamos al método mostrar</w:t>
+        <w:t xml:space="preserve">. En esta vista representada mediante un </w:t>
+      </w:r>
+      <w:proofErr w:type="spellStart"/>
+      <w:r>
+        <w:t>jsp</w:t>
+      </w:r>
+      <w:proofErr w:type="spellEnd"/>
+      <w:r>
+        <w:t xml:space="preserve"> llamamos al método </w:t>
+      </w:r>
+      <w:proofErr w:type="spellStart"/>
+      <w:r>
+        <w:t>mostrar</w:t>
       </w:r>
       <w:r>
         <w:t>Solicitudes</w:t>
       </w:r>
+      <w:proofErr w:type="spellEnd"/>
     </w:p>
     <w:p>
       <w:r>
@@ -3959,7 +4672,25 @@
         <w:spacing w:after="0" w:line="276" w:lineRule="auto"/>
       </w:pPr>
       <w:r>
-        <w:t>mantiene info de empresas,proyectos, trabajadores y calendarios de cada uno</w:t>
+        <w:t xml:space="preserve">mantiene </w:t>
+      </w:r>
+      <w:proofErr w:type="spellStart"/>
+      <w:r>
+        <w:t>info</w:t>
+      </w:r>
+      <w:proofErr w:type="spellEnd"/>
+      <w:r>
+        <w:t xml:space="preserve"> de </w:t>
+      </w:r>
+      <w:proofErr w:type="spellStart"/>
+      <w:proofErr w:type="gramStart"/>
+      <w:r>
+        <w:t>empresas,proyectos</w:t>
+      </w:r>
+      <w:proofErr w:type="spellEnd"/>
+      <w:proofErr w:type="gramEnd"/>
+      <w:r>
+        <w:t>, trabajadores y calendarios de cada uno</w:t>
       </w:r>
     </w:p>
     <w:p>
@@ -3971,7 +4702,15 @@
         <w:spacing w:after="0" w:line="276" w:lineRule="auto"/>
       </w:pPr>
       <w:r>
-        <w:t>aprobar días libres y vacaciones(peticiones de trabajadores)</w:t>
+        <w:t xml:space="preserve">aprobar días libres y </w:t>
+      </w:r>
+      <w:proofErr w:type="gramStart"/>
+      <w:r>
+        <w:t>vacaciones(</w:t>
+      </w:r>
+      <w:proofErr w:type="gramEnd"/>
+      <w:r>
+        <w:t>peticiones de trabajadores)</w:t>
       </w:r>
     </w:p>
     <w:p>
@@ -3983,7 +4722,15 @@
         <w:spacing w:after="0" w:line="276" w:lineRule="auto"/>
       </w:pPr>
       <w:r>
-        <w:t>solicitar informe sobre una empresa,  proyecto o empleado sobre jornadas de trabajo(semanal, mensual, anual o periodo específico).</w:t>
+        <w:t xml:space="preserve">solicitar informe sobre una </w:t>
+      </w:r>
+      <w:proofErr w:type="gramStart"/>
+      <w:r>
+        <w:t>empresa,  proyecto</w:t>
+      </w:r>
+      <w:proofErr w:type="gramEnd"/>
+      <w:r>
+        <w:t xml:space="preserve"> o empleado sobre jornadas de trabajo(semanal, mensual, anual o periodo específico).</w:t>
       </w:r>
     </w:p>
     <w:p>
@@ -4005,7 +4752,47 @@
         <w:spacing w:after="0" w:line="276" w:lineRule="auto"/>
       </w:pPr>
       <w:r>
-        <w:t>introducir horas trabajadas en un proyecto/s el día anterior(jornada de 8 horas. Ej: 2 horas proyectoA, 5 horas proyectoB, 1 hora proyectoC).</w:t>
+        <w:t xml:space="preserve">introducir horas trabajadas en un proyecto/s el día </w:t>
+      </w:r>
+      <w:proofErr w:type="gramStart"/>
+      <w:r>
+        <w:t>anterior(</w:t>
+      </w:r>
+      <w:proofErr w:type="gramEnd"/>
+      <w:r>
+        <w:t xml:space="preserve">jornada de 8 horas. </w:t>
+      </w:r>
+      <w:proofErr w:type="spellStart"/>
+      <w:r>
+        <w:t>Ej</w:t>
+      </w:r>
+      <w:proofErr w:type="spellEnd"/>
+      <w:r>
+        <w:t xml:space="preserve">: 2 horas </w:t>
+      </w:r>
+      <w:proofErr w:type="spellStart"/>
+      <w:r>
+        <w:t>proyectoA</w:t>
+      </w:r>
+      <w:proofErr w:type="spellEnd"/>
+      <w:r>
+        <w:t xml:space="preserve">, 5 horas </w:t>
+      </w:r>
+      <w:proofErr w:type="spellStart"/>
+      <w:r>
+        <w:t>proyectoB</w:t>
+      </w:r>
+      <w:proofErr w:type="spellEnd"/>
+      <w:r>
+        <w:t xml:space="preserve">, 1 hora </w:t>
+      </w:r>
+      <w:proofErr w:type="spellStart"/>
+      <w:r>
+        <w:t>proyectoC</w:t>
+      </w:r>
+      <w:proofErr w:type="spellEnd"/>
+      <w:r>
+        <w:t>).</w:t>
       </w:r>
     </w:p>
     <w:p>
@@ -4017,7 +4804,15 @@
         <w:spacing w:after="0" w:line="276" w:lineRule="auto"/>
       </w:pPr>
       <w:r>
-        <w:t xml:space="preserve">solicitar días libres, vacaciones, etc  </w:t>
+        <w:t xml:space="preserve">solicitar días libres, vacaciones, </w:t>
+      </w:r>
+      <w:proofErr w:type="spellStart"/>
+      <w:r>
+        <w:t>etc</w:t>
+      </w:r>
+      <w:proofErr w:type="spellEnd"/>
+      <w:r>
+        <w:t xml:space="preserve">  </w:t>
       </w:r>
     </w:p>
     <w:p>
@@ -4041,7 +4836,15 @@
         <w:spacing w:after="0" w:line="276" w:lineRule="auto"/>
       </w:pPr>
       <w:r>
-        <w:t>solo trabajan en una empresa pero pueden estar asignados a uno o más proyectos</w:t>
+        <w:t xml:space="preserve">solo trabajan en una </w:t>
+      </w:r>
+      <w:proofErr w:type="gramStart"/>
+      <w:r>
+        <w:t>empresa</w:t>
+      </w:r>
+      <w:proofErr w:type="gramEnd"/>
+      <w:r>
+        <w:t xml:space="preserve"> pero pueden estar asignados a uno o más proyectos</w:t>
       </w:r>
     </w:p>
     <w:p/>

</xml_diff>